<commit_message>
Updating solutions, adding misc files, etc...
</commit_message>
<xml_diff>
--- a/Chapter_Exercises/Chapter_5_Exercises.docx
+++ b/Chapter_Exercises/Chapter_5_Exercises.docx
@@ -71,7 +71,21 @@
         <w:t>Table.</w:t>
       </w:r>
     </w:p>
-    <w:p/>
+    <w:p>
+      <w:pPr>
+        <w:rPr>
+          <w:i/>
+          <w:iCs/>
+        </w:rPr>
+      </w:pPr>
+      <w:r>
+        <w:rPr>
+          <w:i/>
+          <w:iCs/>
+        </w:rPr>
+        <w:t>Relations</w:t>
+      </w:r>
+    </w:p>
     <w:p>
       <w:pPr>
         <w:pStyle w:val="ListParagraph"/>
@@ -86,8 +100,18 @@
     </w:p>
     <w:p>
       <w:pPr>
-        <w:ind w:left="360"/>
-      </w:pPr>
+        <w:rPr>
+          <w:i/>
+          <w:iCs/>
+        </w:rPr>
+      </w:pPr>
+      <w:r>
+        <w:rPr>
+          <w:i/>
+          <w:iCs/>
+        </w:rPr>
+        <w:t>Attributes</w:t>
+      </w:r>
     </w:p>
     <w:p>
       <w:pPr>
@@ -101,7 +125,21 @@
         <w:t>Row.</w:t>
       </w:r>
     </w:p>
-    <w:p/>
+    <w:p>
+      <w:pPr>
+        <w:rPr>
+          <w:i/>
+          <w:iCs/>
+        </w:rPr>
+      </w:pPr>
+      <w:r>
+        <w:rPr>
+          <w:i/>
+          <w:iCs/>
+        </w:rPr>
+        <w:t>Tuples</w:t>
+      </w:r>
+    </w:p>
     <w:p>
       <w:pPr>
         <w:pStyle w:val="ListParagraph"/>
@@ -164,7 +202,21 @@
         <w:t>is referred to as the logical definition of this.</w:t>
       </w:r>
     </w:p>
-    <w:p/>
+    <w:p>
+      <w:pPr>
+        <w:rPr>
+          <w:i/>
+          <w:iCs/>
+        </w:rPr>
+      </w:pPr>
+      <w:r>
+        <w:rPr>
+          <w:i/>
+          <w:iCs/>
+        </w:rPr>
+        <w:t>Domain</w:t>
+      </w:r>
+    </w:p>
     <w:p>
       <w:pPr>
         <w:rPr>
@@ -268,6 +320,15 @@
           <w:szCs w:val="24"/>
         </w:rPr>
         <w:t>)</w:t>
+      </w:r>
+      <w:r>
+        <w:rPr>
+          <w:i/>
+          <w:iCs/>
+          <w:sz w:val="24"/>
+          <w:szCs w:val="24"/>
+        </w:rPr>
+        <w:t xml:space="preserve"> – Relation Schema</w:t>
       </w:r>
     </w:p>
     <w:p/>
@@ -314,7 +375,11 @@
         <w:t xml:space="preserve"> referred to as?</w:t>
       </w:r>
     </w:p>
-    <w:p/>
+    <w:p>
+      <w:r>
+        <w:t>Relation name (Relation Schema)</w:t>
+      </w:r>
+    </w:p>
     <w:p>
       <w:pPr>
         <w:pStyle w:val="ListParagraph"/>
@@ -331,14 +396,7 @@
           <w:b/>
           <w:bCs/>
         </w:rPr>
-        <w:t>“</w:t>
-      </w:r>
-      <w:r>
-        <w:rPr>
-          <w:b/>
-          <w:bCs/>
-        </w:rPr>
-        <w:t>A</w:t>
+        <w:t>“A</w:t>
       </w:r>
       <w:r>
         <w:rPr>
@@ -389,7 +447,11 @@
         <w:t xml:space="preserve"> referred to as?</w:t>
       </w:r>
     </w:p>
-    <w:p/>
+    <w:p>
+      <w:r>
+        <w:t>Ordered list of attributes</w:t>
+      </w:r>
+    </w:p>
     <w:p>
       <w:pPr>
         <w:pStyle w:val="ListParagraph"/>
@@ -433,6 +495,15 @@
         </w:rPr>
         <w:t>STUDENT(Ssn, Name, DateOfBirth)</w:t>
       </w:r>
+      <w:r>
+        <w:rPr>
+          <w:i/>
+          <w:iCs/>
+          <w:sz w:val="24"/>
+          <w:szCs w:val="24"/>
+        </w:rPr>
+        <w:t xml:space="preserve"> – 3</w:t>
+      </w:r>
     </w:p>
     <w:p>
       <w:pPr>
@@ -463,6 +534,15 @@
           <w:szCs w:val="24"/>
         </w:rPr>
       </w:pPr>
+      <w:r>
+        <w:rPr>
+          <w:i/>
+          <w:iCs/>
+          <w:sz w:val="24"/>
+          <w:szCs w:val="24"/>
+        </w:rPr>
+        <w:t>Relatively static.</w:t>
+      </w:r>
     </w:p>
     <w:p>
       <w:pPr>
@@ -719,14 +799,7 @@
           <w:b/>
           <w:bCs/>
         </w:rPr>
-        <w:t>“</w:t>
-      </w:r>
-      <w:r>
-        <w:rPr>
-          <w:b/>
-          <w:bCs/>
-        </w:rPr>
-        <w:t>{t</w:t>
+        <w:t>“{t</w:t>
       </w:r>
       <w:r>
         <w:rPr>
@@ -771,27 +844,34 @@
           <w:b/>
           <w:bCs/>
         </w:rPr>
-        <w:t>}</w:t>
+        <w:t>}”</w:t>
       </w:r>
       <w:r>
         <w:rPr>
           <w:b/>
           <w:bCs/>
         </w:rPr>
-        <w:t>”</w:t>
-      </w:r>
-      <w:r>
-        <w:rPr>
-          <w:b/>
-          <w:bCs/>
-        </w:rPr>
         <w:t xml:space="preserve"> </w:t>
       </w:r>
       <w:r>
         <w:t>referred to as?</w:t>
       </w:r>
     </w:p>
-    <w:p/>
+    <w:p>
+      <w:pPr>
+        <w:rPr>
+          <w:i/>
+          <w:iCs/>
+        </w:rPr>
+      </w:pPr>
+      <w:r>
+        <w:rPr>
+          <w:i/>
+          <w:iCs/>
+        </w:rPr>
+        <w:t>List of tuples</w:t>
+      </w:r>
+    </w:p>
     <w:p>
       <w:pPr>
         <w:pStyle w:val="ListParagraph"/>
@@ -813,7 +893,28 @@
         <w:t>)?</w:t>
       </w:r>
     </w:p>
-    <w:p/>
+    <w:p>
+      <w:pPr>
+        <w:rPr>
+          <w:i/>
+          <w:iCs/>
+        </w:rPr>
+      </w:pPr>
+      <w:r>
+        <w:rPr>
+          <w:i/>
+          <w:iCs/>
+        </w:rPr>
+        <w:t>It must be in the domain of A</w:t>
+      </w:r>
+      <w:r>
+        <w:rPr>
+          <w:i/>
+          <w:iCs/>
+        </w:rPr>
+        <w:t>1.</w:t>
+      </w:r>
+    </w:p>
     <w:p>
       <w:pPr>
         <w:pStyle w:val="ListParagraph"/>
@@ -823,16 +924,24 @@
         </w:numPr>
       </w:pPr>
       <w:r>
-        <w:t xml:space="preserve">Which of the following describes the relation </w:t>
-      </w:r>
-      <w:r>
-        <w:t>state</w:t>
-      </w:r>
-      <w:r>
-        <w:t xml:space="preserve"> in general; Relatively Static or Constantly Changing?</w:t>
-      </w:r>
-    </w:p>
-    <w:p/>
+        <w:t>Which of the following describes the relation state in general; Relatively Static or Constantly Changing?</w:t>
+      </w:r>
+    </w:p>
+    <w:p>
+      <w:pPr>
+        <w:rPr>
+          <w:i/>
+          <w:iCs/>
+        </w:rPr>
+      </w:pPr>
+      <w:r>
+        <w:rPr>
+          <w:i/>
+          <w:iCs/>
+        </w:rPr>
+        <w:t>Constantly changing</w:t>
+      </w:r>
+    </w:p>
     <w:p>
       <w:pPr>
         <w:pStyle w:val="ListParagraph"/>
@@ -858,7 +967,11 @@
         <w:t>State the key difference between the entity relationship and relational models in terms of how entities and relationships are represented in each (explain your answer).</w:t>
       </w:r>
     </w:p>
-    <w:p/>
+    <w:p>
+      <w:r>
+        <w:t>In entity relationship model (entities, relationships), these are just relations in the relational model.</w:t>
+      </w:r>
+    </w:p>
     <w:p>
       <w:pPr>
         <w:pStyle w:val="ListParagraph"/>
@@ -871,7 +984,21 @@
         <w:t>What assumption states that only true facts about the universe are present within the extension (state) of the relation(s)?</w:t>
       </w:r>
     </w:p>
-    <w:p/>
+    <w:p>
+      <w:pPr>
+        <w:rPr>
+          <w:i/>
+          <w:iCs/>
+        </w:rPr>
+      </w:pPr>
+      <w:r>
+        <w:rPr>
+          <w:i/>
+          <w:iCs/>
+        </w:rPr>
+        <w:t>The closed world assumption.</w:t>
+      </w:r>
+    </w:p>
     <w:p>
       <w:pPr>
         <w:pStyle w:val="ListParagraph"/>
@@ -881,10 +1008,26 @@
         </w:numPr>
       </w:pPr>
       <w:r>
-        <w:t>Also known as schema-based constraints, and are characterized by being inherent in the data model?</w:t>
-      </w:r>
-    </w:p>
-    <w:p/>
+        <w:t xml:space="preserve">Also known as </w:t>
+      </w:r>
+      <w:r>
+        <w:rPr>
+          <w:strike/>
+        </w:rPr>
+        <w:t>schema-based</w:t>
+      </w:r>
+      <w:r>
+        <w:t xml:space="preserve"> model-based </w:t>
+      </w:r>
+      <w:r>
+        <w:t>constraints, and are characterized by being inherent in the data model?</w:t>
+      </w:r>
+    </w:p>
+    <w:p>
+      <w:r>
+        <w:t>Implicit constraints.</w:t>
+      </w:r>
+    </w:p>
     <w:p>
       <w:pPr>
         <w:pStyle w:val="ListParagraph"/>
@@ -901,6 +1044,9 @@
       <w:pPr>
         <w:ind w:left="360"/>
       </w:pPr>
+      <w:r>
+        <w:t>Schema-based</w:t>
+      </w:r>
     </w:p>
     <w:p>
       <w:pPr>
@@ -914,7 +1060,11 @@
         <w:t>Also known as semantic constraints, and cannot be directly expressed in the schemas of the data model, hence they must be expressed and enforced by the application programs or in some other way?</w:t>
       </w:r>
     </w:p>
-    <w:p/>
+    <w:p>
+      <w:r>
+        <w:t>Business rules</w:t>
+      </w:r>
+    </w:p>
     <w:p>
       <w:pPr>
         <w:pStyle w:val="ListParagraph"/>
@@ -927,43 +1077,16 @@
         <w:t>Th</w:t>
       </w:r>
       <w:r>
-        <w:t xml:space="preserve">is type of schema-based constraint specifies </w:t>
-      </w:r>
-      <w:r>
-        <w:t>that within each tuple</w:t>
-      </w:r>
-      <w:r>
-        <w:t xml:space="preserve"> t</w:t>
-      </w:r>
-      <w:r>
-        <w:t>, the value</w:t>
-      </w:r>
-      <w:r>
-        <w:t xml:space="preserve"> v </w:t>
-      </w:r>
-      <w:r>
-        <w:t>of each attribute</w:t>
-      </w:r>
-      <w:r>
-        <w:t xml:space="preserve"> </w:t>
-      </w:r>
-      <w:r>
-        <w:t>A must</w:t>
-      </w:r>
-      <w:r>
-        <w:t xml:space="preserve"> </w:t>
-      </w:r>
-      <w:r>
-        <w:t>be an atomic value from</w:t>
-      </w:r>
-      <w:r>
-        <w:t xml:space="preserve"> domain dom(A).</w:t>
+        <w:t>is type of schema-based constraint specifies that within each tuple t, the value v of each attribute A must be an atomic value from domain dom(A).</w:t>
       </w:r>
     </w:p>
     <w:p>
       <w:pPr>
         <w:ind w:left="360"/>
       </w:pPr>
+      <w:r>
+        <w:t>Domain constraint</w:t>
+      </w:r>
     </w:p>
     <w:p>
       <w:pPr>
@@ -984,8 +1107,16 @@
     </w:p>
     <w:p>
       <w:pPr>
-        <w:pStyle w:val="ListParagraph"/>
-      </w:pPr>
+        <w:ind w:left="360"/>
+      </w:pPr>
+      <w:r>
+        <w:t xml:space="preserve">Model </w:t>
+      </w:r>
+      <w:proofErr w:type="gramStart"/>
+      <w:r>
+        <w:t>based</w:t>
+      </w:r>
+      <w:proofErr w:type="gramEnd"/>
     </w:p>
     <w:p>
       <w:pPr>
@@ -1045,7 +1176,13 @@
         <w:t>[S] is referred to as what?</w:t>
       </w:r>
     </w:p>
-    <w:p/>
+    <w:p>
+      <w:proofErr w:type="spellStart"/>
+      <w:r>
+        <w:t>Superkey</w:t>
+      </w:r>
+      <w:proofErr w:type="spellEnd"/>
+    </w:p>
     <w:p>
       <w:pPr>
         <w:pStyle w:val="ListParagraph"/>
@@ -1059,9 +1196,9 @@
       </w:r>
     </w:p>
     <w:p>
-      <w:pPr>
-        <w:pStyle w:val="ListParagraph"/>
-      </w:pPr>
+      <w:r>
+        <w:t>All the attributes</w:t>
+      </w:r>
     </w:p>
     <w:p>
       <w:pPr>
@@ -1076,9 +1213,9 @@
       </w:r>
     </w:p>
     <w:p>
-      <w:pPr>
-        <w:ind w:left="360"/>
-      </w:pPr>
+      <w:r>
+        <w:t>False, of the schema.</w:t>
+      </w:r>
     </w:p>
     <w:p>
       <w:pPr>
@@ -1092,7 +1229,11 @@
         <w:t>When a relation schema has more than one key, one must be chosen to uniquely identify tuples.  This is referred to as what special kind of key?</w:t>
       </w:r>
     </w:p>
-    <w:p/>
+    <w:p>
+      <w:r>
+        <w:t>Primary key</w:t>
+      </w:r>
+    </w:p>
     <w:p>
       <w:pPr>
         <w:pStyle w:val="ListParagraph"/>
@@ -1133,9 +1274,9 @@
       </w:r>
     </w:p>
     <w:p>
-      <w:pPr>
-        <w:ind w:left="360"/>
-      </w:pPr>
+      <w:r>
+        <w:t>Set of integrity constraints IC.</w:t>
+      </w:r>
     </w:p>
     <w:p>
       <w:pPr>
@@ -1152,7 +1293,11 @@
         <w:t xml:space="preserve"> no primary key values can have NULL values is referred to as what?</w:t>
       </w:r>
     </w:p>
-    <w:p/>
+    <w:p>
+      <w:r>
+        <w:t>Entity integrity</w:t>
+      </w:r>
+    </w:p>
     <w:p>
       <w:pPr>
         <w:pStyle w:val="ListParagraph"/>
@@ -1165,7 +1310,11 @@
         <w:t>These kinds of constraints typically arise from the relationships among entities represented by the relation schemas.</w:t>
       </w:r>
     </w:p>
-    <w:p/>
+    <w:p>
+      <w:r>
+        <w:t>Referential Integrity Constraints</w:t>
+      </w:r>
+    </w:p>
     <w:p>
       <w:pPr>
         <w:rPr>
@@ -1244,7 +1393,15 @@
             <w:tcW w:w="2337" w:type="dxa"/>
           </w:tcPr>
           <w:p>
+            <w:pPr>
+              <w:rPr>
+                <w:u w:val="single"/>
+              </w:rPr>
+            </w:pPr>
             <w:r>
+              <w:rPr>
+                <w:u w:val="single"/>
+              </w:rPr>
               <w:t>Ssn</w:t>
             </w:r>
           </w:p>
@@ -1420,7 +1577,15 @@
             <w:tcW w:w="3116" w:type="dxa"/>
           </w:tcPr>
           <w:p>
+            <w:pPr>
+              <w:rPr>
+                <w:u w:val="single"/>
+              </w:rPr>
+            </w:pPr>
             <w:r>
+              <w:rPr>
+                <w:u w:val="single"/>
+              </w:rPr>
               <w:t>CourseId</w:t>
             </w:r>
           </w:p>
@@ -1472,7 +1637,6 @@
         </w:numPr>
       </w:pPr>
       <w:r>
-        <w:lastRenderedPageBreak/>
         <w:t>The Ssn attribute on the STUDENT relation is the primary key.</w:t>
       </w:r>
     </w:p>
@@ -1493,6 +1657,9 @@
       <w:pPr>
         <w:ind w:left="360"/>
       </w:pPr>
+      <w:r>
+        <w:t>Arrow to Ssn of Student from Enrollment*</w:t>
+      </w:r>
     </w:p>
     <w:p>
       <w:pPr>
@@ -1601,9 +1768,17 @@
       </w:r>
     </w:p>
     <w:p/>
+    <w:p>
+      <w:r>
+        <w:t>Non primary or foreign key – just domain</w:t>
+      </w:r>
+    </w:p>
     <w:p/>
-    <w:p/>
-    <w:p/>
+    <w:p>
+      <w:r>
+        <w:t>See insert for primary key or foreign key.</w:t>
+      </w:r>
+    </w:p>
     <w:p/>
     <w:p/>
     <w:p>
@@ -1616,6 +1791,11 @@
       </w:pPr>
       <w:r>
         <w:t>Delete.</w:t>
+      </w:r>
+    </w:p>
+    <w:p>
+      <w:r>
+        <w:t>Referential integrity</w:t>
       </w:r>
     </w:p>
     <w:sectPr>

</xml_diff>